<commit_message>
Adicion de riesgos al documento
</commit_message>
<xml_diff>
--- a/docs/NoteBook/Working notes and documents/ciclo2/Estrategia Desarrollo y Plan de Calidad .docx
+++ b/docs/NoteBook/Working notes and documents/ciclo2/Estrategia Desarrollo y Plan de Calidad .docx
@@ -169,13 +169,7 @@
               <w:rPr>
                 <w:lang w:val="es-ES_tradnl"/>
               </w:rPr>
-              <w:t>16/04</w:t>
-            </w:r>
-            <w:r>
-              <w:rPr>
-                <w:lang w:val="es-ES_tradnl"/>
-              </w:rPr>
-              <w:t>/2014</w:t>
+              <w:t>16/04/2014</w:t>
             </w:r>
           </w:p>
         </w:tc>
@@ -4324,11 +4318,18 @@
     <w:p>
       <w:pPr>
         <w:spacing w:line="360" w:lineRule="auto"/>
-        <w:jc w:val="both"/>
-        <w:rPr>
-          <w:rFonts w:ascii="Arial" w:hAnsi="Arial" w:cs="Arial"/>
-        </w:rPr>
-      </w:pPr>
+        <w:ind w:left="708"/>
+        <w:jc w:val="both"/>
+        <w:rPr>
+          <w:rFonts w:ascii="Arial" w:hAnsi="Arial" w:cs="Arial"/>
+        </w:rPr>
+      </w:pPr>
+      <w:r>
+        <w:rPr>
+          <w:rFonts w:ascii="Arial" w:hAnsi="Arial" w:cs="Arial"/>
+        </w:rPr>
+        <w:t xml:space="preserve">Una vez determinados los riesgos que se deben tener en cuenta durante el ciclo de vida del proyecto, estos serán evaluados durante la reunión semanal con el fin de monitorear el estado actual de cada uno de ellos y en dado caso determinar con el equipo el plan de gestión a seguir. </w:t>
+      </w:r>
     </w:p>
     <w:p>
       <w:pPr>
@@ -4341,70 +4342,179 @@
         <w:jc w:val="both"/>
         <w:rPr>
           <w:rFonts w:ascii="Arial" w:hAnsi="Arial" w:cs="Arial"/>
+        </w:rPr>
+      </w:pPr>
+      <w:r>
+        <w:rPr>
+          <w:rFonts w:ascii="Arial" w:hAnsi="Arial" w:cs="Arial"/>
           <w:b/>
           <w:sz w:val="22"/>
           <w:szCs w:val="22"/>
         </w:rPr>
-      </w:pPr>
-      <w:r>
-        <w:rPr>
-          <w:rFonts w:ascii="Arial" w:hAnsi="Arial" w:cs="Arial"/>
-          <w:b/>
-          <w:sz w:val="22"/>
-          <w:szCs w:val="22"/>
-        </w:rPr>
         <w:t>Riesgos</w:t>
       </w:r>
     </w:p>
     <w:p>
       <w:pPr>
         <w:pStyle w:val="Prrafodelista"/>
-        <w:spacing w:line="360" w:lineRule="auto"/>
-        <w:ind w:left="777"/>
-        <w:jc w:val="both"/>
-        <w:rPr>
-          <w:rFonts w:ascii="Arial" w:hAnsi="Arial" w:cs="Arial"/>
-          <w:b/>
-          <w:sz w:val="22"/>
-          <w:szCs w:val="22"/>
-        </w:rPr>
-      </w:pPr>
-    </w:p>
-    <w:p>
-      <w:pPr>
-        <w:spacing w:line="360" w:lineRule="auto"/>
-        <w:ind w:left="417"/>
-        <w:jc w:val="both"/>
-        <w:rPr>
-          <w:rFonts w:ascii="Arial" w:hAnsi="Arial" w:cs="Arial"/>
-        </w:rPr>
-      </w:pPr>
-    </w:p>
-    <w:p>
-      <w:pPr>
-        <w:pStyle w:val="Prrafodelista"/>
-        <w:spacing w:line="360" w:lineRule="auto"/>
-        <w:ind w:left="777"/>
-        <w:jc w:val="both"/>
-        <w:rPr>
-          <w:rFonts w:ascii="Arial" w:hAnsi="Arial" w:cs="Arial"/>
-          <w:sz w:val="22"/>
-          <w:szCs w:val="22"/>
-        </w:rPr>
-      </w:pPr>
-    </w:p>
-    <w:p>
-      <w:pPr>
-        <w:pStyle w:val="Prrafodelista"/>
-        <w:spacing w:line="360" w:lineRule="auto"/>
-        <w:ind w:left="1137"/>
-        <w:jc w:val="both"/>
-        <w:rPr>
-          <w:rFonts w:ascii="Arial" w:hAnsi="Arial" w:cs="Arial"/>
-          <w:sz w:val="22"/>
-          <w:szCs w:val="22"/>
-        </w:rPr>
-      </w:pPr>
+        <w:numPr>
+          <w:ilvl w:val="0"/>
+          <w:numId w:val="9"/>
+        </w:numPr>
+        <w:spacing w:line="360" w:lineRule="auto"/>
+        <w:rPr>
+          <w:rFonts w:ascii="Arial" w:hAnsi="Arial" w:cs="Arial"/>
+          <w:sz w:val="22"/>
+          <w:szCs w:val="22"/>
+        </w:rPr>
+      </w:pPr>
+      <w:r>
+        <w:rPr>
+          <w:rFonts w:ascii="Arial" w:hAnsi="Arial" w:cs="Arial"/>
+          <w:sz w:val="22"/>
+          <w:szCs w:val="22"/>
+        </w:rPr>
+        <w:t>Encontrar uno o más métodos que no se sepan como implementar.</w:t>
+      </w:r>
+    </w:p>
+    <w:p>
+      <w:pPr>
+        <w:pStyle w:val="Prrafodelista"/>
+        <w:numPr>
+          <w:ilvl w:val="0"/>
+          <w:numId w:val="9"/>
+        </w:numPr>
+        <w:spacing w:line="360" w:lineRule="auto"/>
+        <w:rPr>
+          <w:rFonts w:ascii="Arial" w:hAnsi="Arial" w:cs="Arial"/>
+          <w:sz w:val="22"/>
+          <w:szCs w:val="22"/>
+        </w:rPr>
+      </w:pPr>
+      <w:r>
+        <w:rPr>
+          <w:rFonts w:ascii="Arial" w:hAnsi="Arial" w:cs="Arial"/>
+          <w:sz w:val="22"/>
+          <w:szCs w:val="22"/>
+        </w:rPr>
+        <w:t>Lidiar con problemas de soporte que pueden retrasar el trabajo.</w:t>
+      </w:r>
+    </w:p>
+    <w:p>
+      <w:pPr>
+        <w:pStyle w:val="Prrafodelista"/>
+        <w:numPr>
+          <w:ilvl w:val="0"/>
+          <w:numId w:val="9"/>
+        </w:numPr>
+        <w:spacing w:line="360" w:lineRule="auto"/>
+        <w:rPr>
+          <w:rFonts w:ascii="Arial" w:hAnsi="Arial" w:cs="Arial"/>
+          <w:sz w:val="22"/>
+          <w:szCs w:val="22"/>
+        </w:rPr>
+      </w:pPr>
+      <w:r>
+        <w:rPr>
+          <w:rFonts w:ascii="Arial" w:hAnsi="Arial" w:cs="Arial"/>
+          <w:sz w:val="22"/>
+          <w:szCs w:val="22"/>
+        </w:rPr>
+        <w:t>El producto es tan defectuoso que puede tomar más tiempo en pruebas.</w:t>
+      </w:r>
+    </w:p>
+    <w:p>
+      <w:pPr>
+        <w:pStyle w:val="Prrafodelista"/>
+        <w:numPr>
+          <w:ilvl w:val="0"/>
+          <w:numId w:val="9"/>
+        </w:numPr>
+        <w:spacing w:line="360" w:lineRule="auto"/>
+        <w:rPr>
+          <w:rFonts w:ascii="Arial" w:hAnsi="Arial" w:cs="Arial"/>
+          <w:sz w:val="22"/>
+          <w:szCs w:val="22"/>
+        </w:rPr>
+      </w:pPr>
+      <w:r>
+        <w:rPr>
+          <w:rFonts w:ascii="Arial" w:hAnsi="Arial" w:cs="Arial"/>
+          <w:sz w:val="22"/>
+          <w:szCs w:val="22"/>
+        </w:rPr>
+        <w:t>Se puede perder el control del producto y de los cambios de producto que pueda hacer que se pierda tiempo en re-hacer trabajo.</w:t>
+      </w:r>
+    </w:p>
+    <w:p>
+      <w:pPr>
+        <w:pStyle w:val="Prrafodelista"/>
+        <w:numPr>
+          <w:ilvl w:val="0"/>
+          <w:numId w:val="9"/>
+        </w:numPr>
+        <w:spacing w:line="360" w:lineRule="auto"/>
+        <w:rPr>
+          <w:rFonts w:ascii="Arial" w:hAnsi="Arial" w:cs="Arial"/>
+          <w:sz w:val="22"/>
+          <w:szCs w:val="22"/>
+        </w:rPr>
+      </w:pPr>
+      <w:r>
+        <w:rPr>
+          <w:rFonts w:ascii="Arial" w:hAnsi="Arial" w:cs="Arial"/>
+          <w:sz w:val="22"/>
+          <w:szCs w:val="22"/>
+        </w:rPr>
+        <w:t>El equipo puede no tener la capacidad de trabajar eficientemente juntos.</w:t>
+      </w:r>
+    </w:p>
+    <w:p>
+      <w:pPr>
+        <w:pStyle w:val="Prrafodelista"/>
+        <w:numPr>
+          <w:ilvl w:val="0"/>
+          <w:numId w:val="9"/>
+        </w:numPr>
+        <w:spacing w:line="360" w:lineRule="auto"/>
+        <w:rPr>
+          <w:rFonts w:ascii="Arial" w:hAnsi="Arial" w:cs="Arial"/>
+          <w:sz w:val="22"/>
+          <w:szCs w:val="22"/>
+        </w:rPr>
+      </w:pPr>
+      <w:r>
+        <w:rPr>
+          <w:rFonts w:ascii="Arial" w:hAnsi="Arial" w:cs="Arial"/>
+          <w:sz w:val="22"/>
+          <w:szCs w:val="22"/>
+        </w:rPr>
+        <w:lastRenderedPageBreak/>
+        <w:t>Problemas de diseño pueden ocasionar que uno o varios integrantes del equipo desarrollen código que no es acorde con lo que se pretende, esto ocasionaría retrasos y re trabajo.</w:t>
+      </w:r>
+    </w:p>
+    <w:p>
+      <w:pPr>
+        <w:pStyle w:val="Prrafodelista"/>
+        <w:numPr>
+          <w:ilvl w:val="0"/>
+          <w:numId w:val="9"/>
+        </w:numPr>
+        <w:spacing w:line="360" w:lineRule="auto"/>
+        <w:rPr>
+          <w:rFonts w:ascii="Arial" w:hAnsi="Arial" w:cs="Arial"/>
+          <w:sz w:val="22"/>
+          <w:szCs w:val="22"/>
+        </w:rPr>
+      </w:pPr>
+      <w:r>
+        <w:rPr>
+          <w:rFonts w:ascii="Arial" w:hAnsi="Arial" w:cs="Arial"/>
+          <w:sz w:val="22"/>
+          <w:szCs w:val="22"/>
+        </w:rPr>
+        <w:t>Si no se realiza una asignación de tareas balanceada puede ocurrir que uno de los integrantes se retrase y perjudique la evolución del proyecto.</w:t>
+      </w:r>
     </w:p>
     <w:p>
       <w:pPr>
@@ -4414,195 +4524,287 @@
           <w:lang w:val="es-ES_tradnl"/>
         </w:rPr>
       </w:pPr>
-      <w:r>
+    </w:p>
+    <w:p>
+      <w:pPr>
+        <w:spacing w:line="360" w:lineRule="auto"/>
+        <w:jc w:val="center"/>
         <w:rPr>
           <w:rFonts w:ascii="Arial" w:hAnsi="Arial" w:cs="Arial"/>
           <w:b/>
           <w:lang w:val="es-ES_tradnl"/>
         </w:rPr>
-        <w:br w:type="page"/>
-      </w:r>
-    </w:p>
-    <w:p>
-      <w:pPr>
-        <w:spacing w:line="360" w:lineRule="auto"/>
-        <w:jc w:val="center"/>
+      </w:pPr>
+      <w:r>
         <w:rPr>
           <w:rFonts w:ascii="Arial" w:hAnsi="Arial" w:cs="Arial"/>
           <w:b/>
           <w:lang w:val="es-ES_tradnl"/>
         </w:rPr>
-      </w:pPr>
-      <w:r>
+        <w:t>PLAN DE CALIDAD</w:t>
+      </w:r>
+    </w:p>
+    <w:p>
+      <w:pPr>
+        <w:spacing w:line="360" w:lineRule="auto"/>
+        <w:jc w:val="both"/>
+        <w:rPr>
+          <w:rFonts w:ascii="Arial" w:hAnsi="Arial" w:cs="Arial"/>
+          <w:lang w:val="es-ES_tradnl"/>
+        </w:rPr>
+      </w:pPr>
+      <w:r>
+        <w:rPr>
+          <w:rFonts w:ascii="Arial" w:hAnsi="Arial" w:cs="Arial"/>
+          <w:lang w:val="es-ES_tradnl"/>
+        </w:rPr>
+        <w:t>El plan de calidad de este proyecto de desarrollo de software, tiene como fin orientar el proceso de desarrollo de cada requerimiento, aplicando buenas prácticas para asegurar y controla</w:t>
+      </w:r>
+      <w:r>
+        <w:rPr>
+          <w:rFonts w:ascii="Arial" w:hAnsi="Arial" w:cs="Arial"/>
+          <w:lang w:val="es-ES_tradnl"/>
+        </w:rPr>
+        <w:t>r</w:t>
+      </w:r>
+      <w:r>
+        <w:rPr>
+          <w:rFonts w:ascii="Arial" w:hAnsi="Arial" w:cs="Arial"/>
+          <w:lang w:val="es-ES_tradnl"/>
+        </w:rPr>
+        <w:t xml:space="preserve"> la calidad en cada proceso del proyecto.</w:t>
+      </w:r>
+    </w:p>
+    <w:p>
+      <w:pPr>
+        <w:spacing w:line="360" w:lineRule="auto"/>
+        <w:jc w:val="both"/>
         <w:rPr>
           <w:rFonts w:ascii="Arial" w:hAnsi="Arial" w:cs="Arial"/>
           <w:b/>
           <w:lang w:val="es-ES_tradnl"/>
         </w:rPr>
-        <w:lastRenderedPageBreak/>
-        <w:t>PLAN DE CALIDAD</w:t>
-      </w:r>
-    </w:p>
-    <w:p>
-      <w:pPr>
-        <w:spacing w:line="360" w:lineRule="auto"/>
-        <w:jc w:val="both"/>
-        <w:rPr>
-          <w:rFonts w:ascii="Arial" w:hAnsi="Arial" w:cs="Arial"/>
-          <w:lang w:val="es-ES_tradnl"/>
-        </w:rPr>
-      </w:pPr>
-      <w:r>
-        <w:rPr>
-          <w:rFonts w:ascii="Arial" w:hAnsi="Arial" w:cs="Arial"/>
-          <w:lang w:val="es-ES_tradnl"/>
-        </w:rPr>
-        <w:t>El plan de calidad de este proyecto de desarrollo de software, tiene como fin orientar el proceso de desarrollo de cada requerimiento, aplicando buenas prácticas para asegurar y controla</w:t>
-      </w:r>
-      <w:r>
-        <w:rPr>
-          <w:rFonts w:ascii="Arial" w:hAnsi="Arial" w:cs="Arial"/>
-          <w:lang w:val="es-ES_tradnl"/>
-        </w:rPr>
-        <w:t>r</w:t>
-      </w:r>
-      <w:r>
-        <w:rPr>
-          <w:rFonts w:ascii="Arial" w:hAnsi="Arial" w:cs="Arial"/>
-          <w:lang w:val="es-ES_tradnl"/>
-        </w:rPr>
-        <w:t xml:space="preserve"> la calidad en cada proceso del proyecto.</w:t>
-      </w:r>
-    </w:p>
-    <w:p>
-      <w:pPr>
-        <w:spacing w:line="360" w:lineRule="auto"/>
-        <w:jc w:val="both"/>
+      </w:pPr>
+      <w:r>
         <w:rPr>
           <w:rFonts w:ascii="Arial" w:hAnsi="Arial" w:cs="Arial"/>
           <w:b/>
           <w:lang w:val="es-ES_tradnl"/>
         </w:rPr>
-      </w:pPr>
-      <w:r>
+        <w:t>Propósito</w:t>
+      </w:r>
+    </w:p>
+    <w:p>
+      <w:pPr>
+        <w:spacing w:line="360" w:lineRule="auto"/>
+        <w:jc w:val="both"/>
+        <w:rPr>
+          <w:rFonts w:ascii="Arial" w:hAnsi="Arial" w:cs="Arial"/>
+          <w:lang w:val="es-ES_tradnl"/>
+        </w:rPr>
+      </w:pPr>
+      <w:r>
+        <w:rPr>
+          <w:rFonts w:ascii="Arial" w:hAnsi="Arial" w:cs="Arial"/>
+          <w:lang w:val="es-ES_tradnl"/>
+        </w:rPr>
+        <w:t>Establecer un marco conceptual de trabajo que defina los lineamientos necesarios que debe seguir el equipo para mantener un trabajo organizado y orientado</w:t>
+      </w:r>
+      <w:r>
+        <w:rPr>
+          <w:rFonts w:ascii="Arial" w:hAnsi="Arial" w:cs="Arial"/>
+          <w:lang w:val="es-ES_tradnl"/>
+        </w:rPr>
+        <w:t xml:space="preserve"> a la calidad de los procesos. </w:t>
+      </w:r>
+    </w:p>
+    <w:p>
+      <w:pPr>
+        <w:spacing w:line="360" w:lineRule="auto"/>
+        <w:jc w:val="both"/>
+        <w:rPr>
+          <w:rFonts w:ascii="Arial" w:hAnsi="Arial" w:cs="Arial"/>
+          <w:lang w:val="es-ES_tradnl"/>
+        </w:rPr>
+      </w:pPr>
+      <w:r>
+        <w:rPr>
+          <w:rFonts w:ascii="Arial" w:hAnsi="Arial" w:cs="Arial"/>
+          <w:lang w:val="es-ES_tradnl"/>
+        </w:rPr>
+        <w:t>El plan de calidad propuesto pretende:</w:t>
+      </w:r>
+    </w:p>
+    <w:p>
+      <w:pPr>
+        <w:spacing w:line="360" w:lineRule="auto"/>
+        <w:jc w:val="both"/>
+        <w:rPr>
+          <w:rFonts w:ascii="Arial" w:hAnsi="Arial" w:cs="Arial"/>
+          <w:lang w:val="es-ES_tradnl"/>
+        </w:rPr>
+      </w:pPr>
+      <w:r>
+        <w:rPr>
+          <w:rFonts w:ascii="Arial" w:hAnsi="Arial" w:cs="Arial"/>
+          <w:lang w:val="es-ES_tradnl"/>
+        </w:rPr>
+        <w:t>Mantener organizado todos los scripts TSP y registros de actividades desarrolladas en cada ciclo.</w:t>
+      </w:r>
+    </w:p>
+    <w:p>
+      <w:pPr>
+        <w:spacing w:line="360" w:lineRule="auto"/>
+        <w:jc w:val="both"/>
+        <w:rPr>
+          <w:rFonts w:ascii="Arial" w:hAnsi="Arial" w:cs="Arial"/>
+          <w:lang w:val="es-ES_tradnl"/>
+        </w:rPr>
+      </w:pPr>
+      <w:r>
+        <w:rPr>
+          <w:rFonts w:ascii="Arial" w:hAnsi="Arial" w:cs="Arial"/>
+          <w:lang w:val="es-ES_tradnl"/>
+        </w:rPr>
+        <w:t>Tener información grupal que nos sirva para otros proyectos o ciclo 2.</w:t>
+      </w:r>
+    </w:p>
+    <w:p>
+      <w:pPr>
+        <w:spacing w:line="360" w:lineRule="auto"/>
+        <w:jc w:val="both"/>
+        <w:rPr>
+          <w:rFonts w:ascii="Arial" w:hAnsi="Arial" w:cs="Arial"/>
+          <w:lang w:val="es-ES_tradnl"/>
+        </w:rPr>
+      </w:pPr>
+    </w:p>
+    <w:p>
+      <w:pPr>
+        <w:spacing w:line="360" w:lineRule="auto"/>
+        <w:jc w:val="both"/>
         <w:rPr>
           <w:rFonts w:ascii="Arial" w:hAnsi="Arial" w:cs="Arial"/>
           <w:b/>
           <w:lang w:val="es-ES_tradnl"/>
         </w:rPr>
-        <w:t>Propósito</w:t>
-      </w:r>
-    </w:p>
-    <w:p>
-      <w:pPr>
-        <w:spacing w:line="360" w:lineRule="auto"/>
-        <w:jc w:val="both"/>
-        <w:rPr>
-          <w:rFonts w:ascii="Arial" w:hAnsi="Arial" w:cs="Arial"/>
-          <w:lang w:val="es-ES_tradnl"/>
-        </w:rPr>
-      </w:pPr>
-      <w:r>
-        <w:rPr>
-          <w:rFonts w:ascii="Arial" w:hAnsi="Arial" w:cs="Arial"/>
-          <w:lang w:val="es-ES_tradnl"/>
-        </w:rPr>
-        <w:t>Establecer un marco conceptual de trabajo que defina los lineamientos necesarios que debe seguir el equipo para mantener un trabajo organizado y orientado</w:t>
-      </w:r>
-      <w:r>
-        <w:rPr>
-          <w:rFonts w:ascii="Arial" w:hAnsi="Arial" w:cs="Arial"/>
-          <w:lang w:val="es-ES_tradnl"/>
-        </w:rPr>
-        <w:t xml:space="preserve"> a la calidad de los procesos. </w:t>
-      </w:r>
-    </w:p>
-    <w:p>
-      <w:pPr>
-        <w:spacing w:line="360" w:lineRule="auto"/>
-        <w:jc w:val="both"/>
-        <w:rPr>
-          <w:rFonts w:ascii="Arial" w:hAnsi="Arial" w:cs="Arial"/>
-          <w:lang w:val="es-ES_tradnl"/>
-        </w:rPr>
-      </w:pPr>
-      <w:r>
-        <w:rPr>
-          <w:rFonts w:ascii="Arial" w:hAnsi="Arial" w:cs="Arial"/>
-          <w:lang w:val="es-ES_tradnl"/>
-        </w:rPr>
-        <w:t>El plan de calidad propuesto pretende:</w:t>
-      </w:r>
-    </w:p>
-    <w:p>
-      <w:pPr>
-        <w:spacing w:line="360" w:lineRule="auto"/>
-        <w:jc w:val="both"/>
-        <w:rPr>
-          <w:rFonts w:ascii="Arial" w:hAnsi="Arial" w:cs="Arial"/>
-          <w:lang w:val="es-ES_tradnl"/>
-        </w:rPr>
-      </w:pPr>
-      <w:r>
-        <w:rPr>
-          <w:rFonts w:ascii="Arial" w:hAnsi="Arial" w:cs="Arial"/>
-          <w:lang w:val="es-ES_tradnl"/>
-        </w:rPr>
-        <w:t>Mantener organizado todos los scripts TSP y registros de actividades desarrolladas en cada ciclo.</w:t>
-      </w:r>
-    </w:p>
-    <w:p>
-      <w:pPr>
-        <w:spacing w:line="360" w:lineRule="auto"/>
-        <w:jc w:val="both"/>
-        <w:rPr>
-          <w:rFonts w:ascii="Arial" w:hAnsi="Arial" w:cs="Arial"/>
-          <w:lang w:val="es-ES_tradnl"/>
-        </w:rPr>
-      </w:pPr>
-      <w:r>
-        <w:rPr>
-          <w:rFonts w:ascii="Arial" w:hAnsi="Arial" w:cs="Arial"/>
-          <w:lang w:val="es-ES_tradnl"/>
-        </w:rPr>
-        <w:t>Tener información grupal que nos sirva para otros proyectos o ciclo 2.</w:t>
-      </w:r>
-    </w:p>
-    <w:p>
-      <w:pPr>
-        <w:spacing w:line="360" w:lineRule="auto"/>
-        <w:jc w:val="both"/>
-        <w:rPr>
-          <w:rFonts w:ascii="Arial" w:hAnsi="Arial" w:cs="Arial"/>
-          <w:lang w:val="es-ES_tradnl"/>
-        </w:rPr>
-      </w:pPr>
-    </w:p>
-    <w:p>
-      <w:pPr>
-        <w:spacing w:line="360" w:lineRule="auto"/>
-        <w:jc w:val="both"/>
+      </w:pPr>
+      <w:r>
         <w:rPr>
           <w:rFonts w:ascii="Arial" w:hAnsi="Arial" w:cs="Arial"/>
           <w:b/>
           <w:lang w:val="es-ES_tradnl"/>
         </w:rPr>
-      </w:pPr>
+        <w:t xml:space="preserve">Definiciones, Acrónimos y Abreviaciones </w:t>
+      </w:r>
       <w:r>
         <w:rPr>
           <w:rFonts w:ascii="Arial" w:hAnsi="Arial" w:cs="Arial"/>
           <w:b/>
           <w:lang w:val="es-ES_tradnl"/>
         </w:rPr>
-        <w:t xml:space="preserve">Definiciones, Acrónimos y Abreviaciones </w:t>
-      </w:r>
+        <w:cr/>
+      </w:r>
+    </w:p>
+    <w:p>
+      <w:pPr>
+        <w:spacing w:line="360" w:lineRule="auto"/>
+        <w:jc w:val="both"/>
+        <w:rPr>
+          <w:rFonts w:ascii="Arial" w:hAnsi="Arial" w:cs="Arial"/>
+          <w:lang w:val="es-ES_tradnl"/>
+        </w:rPr>
+      </w:pPr>
       <w:r>
         <w:rPr>
           <w:rFonts w:ascii="Arial" w:hAnsi="Arial" w:cs="Arial"/>
           <w:b/>
           <w:lang w:val="es-ES_tradnl"/>
         </w:rPr>
-        <w:cr/>
+        <w:t>Calidad</w:t>
+      </w:r>
+      <w:r>
+        <w:rPr>
+          <w:rFonts w:ascii="Arial" w:hAnsi="Arial" w:cs="Arial"/>
+          <w:lang w:val="es-ES_tradnl"/>
+        </w:rPr>
+        <w:t>: Concepto basado en los entregables y procesos, tomando como guía los test y resultados del cliente. Es decir, entregar lo que realmente el cliente estaba esperando.</w:t>
+      </w:r>
+    </w:p>
+    <w:p>
+      <w:pPr>
+        <w:spacing w:line="360" w:lineRule="auto"/>
+        <w:jc w:val="both"/>
+        <w:rPr>
+          <w:rFonts w:ascii="Arial" w:hAnsi="Arial" w:cs="Arial"/>
+          <w:lang w:val="en-US"/>
+        </w:rPr>
+      </w:pPr>
+      <w:r>
+        <w:rPr>
+          <w:rFonts w:ascii="Arial" w:hAnsi="Arial" w:cs="Arial"/>
+          <w:b/>
+          <w:lang w:val="en-US"/>
+        </w:rPr>
+        <w:t>TSP</w:t>
+      </w:r>
+      <w:r>
+        <w:rPr>
+          <w:rFonts w:ascii="Arial" w:hAnsi="Arial" w:cs="Arial"/>
+          <w:lang w:val="en-US"/>
+        </w:rPr>
+        <w:t>: Team Software Process.</w:t>
+      </w:r>
+    </w:p>
+    <w:p>
+      <w:pPr>
+        <w:spacing w:line="360" w:lineRule="auto"/>
+        <w:jc w:val="both"/>
+        <w:rPr>
+          <w:rFonts w:ascii="Arial" w:hAnsi="Arial" w:cs="Arial"/>
+        </w:rPr>
+      </w:pPr>
+      <w:r>
+        <w:rPr>
+          <w:rFonts w:ascii="Arial" w:hAnsi="Arial" w:cs="Arial"/>
+          <w:b/>
+        </w:rPr>
+        <w:t>Project Charter</w:t>
+      </w:r>
+      <w:r>
+        <w:rPr>
+          <w:rFonts w:ascii="Arial" w:hAnsi="Arial" w:cs="Arial"/>
+        </w:rPr>
+        <w:t>: Acta de constitución del proyecto, donde se destaca el líder del proyecto</w:t>
+      </w:r>
+      <w:r>
+        <w:rPr>
+          <w:rFonts w:ascii="Arial" w:hAnsi="Arial" w:cs="Arial"/>
+        </w:rPr>
+        <w:t>.</w:t>
+      </w:r>
+    </w:p>
+    <w:p>
+      <w:pPr>
+        <w:spacing w:line="360" w:lineRule="auto"/>
+        <w:jc w:val="both"/>
+        <w:rPr>
+          <w:rFonts w:ascii="Arial" w:hAnsi="Arial" w:cs="Arial"/>
+        </w:rPr>
+      </w:pPr>
+      <w:r>
+        <w:rPr>
+          <w:rFonts w:ascii="Arial" w:hAnsi="Arial" w:cs="Arial"/>
+          <w:b/>
+        </w:rPr>
+        <w:lastRenderedPageBreak/>
+        <w:t>WBS</w:t>
+      </w:r>
+      <w:r>
+        <w:rPr>
+          <w:rFonts w:ascii="Arial" w:hAnsi="Arial" w:cs="Arial"/>
+        </w:rPr>
+        <w:t>: Work Breakdown Structure, donde se genera los entregables del proyecto, esta es forma de controlar la calidad de los procesos, para dar como resultado la gestión de cada entregable.</w:t>
       </w:r>
     </w:p>
     <w:p>
@@ -4620,89 +4822,14 @@
           <w:b/>
           <w:lang w:val="es-ES_tradnl"/>
         </w:rPr>
-        <w:t>Calidad</w:t>
+        <w:t>MANEJO DE ARCHIVOS</w:t>
       </w:r>
       <w:r>
         <w:rPr>
           <w:rFonts w:ascii="Arial" w:hAnsi="Arial" w:cs="Arial"/>
           <w:lang w:val="es-ES_tradnl"/>
         </w:rPr>
-        <w:t>: Concepto basado en los entregables y procesos, tomando como guía los test y resultados del cliente. Es decir, entregar lo que realmente el cliente estaba esperando.</w:t>
-      </w:r>
-    </w:p>
-    <w:p>
-      <w:pPr>
-        <w:spacing w:line="360" w:lineRule="auto"/>
-        <w:jc w:val="both"/>
-        <w:rPr>
-          <w:rFonts w:ascii="Arial" w:hAnsi="Arial" w:cs="Arial"/>
-          <w:lang w:val="en-US"/>
-        </w:rPr>
-      </w:pPr>
-      <w:r>
-        <w:rPr>
-          <w:rFonts w:ascii="Arial" w:hAnsi="Arial" w:cs="Arial"/>
-          <w:b/>
-          <w:lang w:val="en-US"/>
-        </w:rPr>
-        <w:t>TSP</w:t>
-      </w:r>
-      <w:r>
-        <w:rPr>
-          <w:rFonts w:ascii="Arial" w:hAnsi="Arial" w:cs="Arial"/>
-          <w:lang w:val="en-US"/>
-        </w:rPr>
-        <w:t>: Team Software Process.</w:t>
-      </w:r>
-    </w:p>
-    <w:p>
-      <w:pPr>
-        <w:spacing w:line="360" w:lineRule="auto"/>
-        <w:jc w:val="both"/>
-        <w:rPr>
-          <w:rFonts w:ascii="Arial" w:hAnsi="Arial" w:cs="Arial"/>
-        </w:rPr>
-      </w:pPr>
-      <w:r>
-        <w:rPr>
-          <w:rFonts w:ascii="Arial" w:hAnsi="Arial" w:cs="Arial"/>
-          <w:b/>
-        </w:rPr>
-        <w:t>Project Charter</w:t>
-      </w:r>
-      <w:r>
-        <w:rPr>
-          <w:rFonts w:ascii="Arial" w:hAnsi="Arial" w:cs="Arial"/>
-        </w:rPr>
-        <w:t>: Acta de constitución del proyecto, donde se destaca el líder del proyecto</w:t>
-      </w:r>
-      <w:r>
-        <w:rPr>
-          <w:rFonts w:ascii="Arial" w:hAnsi="Arial" w:cs="Arial"/>
-        </w:rPr>
-        <w:t>.</w:t>
-      </w:r>
-    </w:p>
-    <w:p>
-      <w:pPr>
-        <w:spacing w:line="360" w:lineRule="auto"/>
-        <w:jc w:val="both"/>
-        <w:rPr>
-          <w:rFonts w:ascii="Arial" w:hAnsi="Arial" w:cs="Arial"/>
-        </w:rPr>
-      </w:pPr>
-      <w:r>
-        <w:rPr>
-          <w:rFonts w:ascii="Arial" w:hAnsi="Arial" w:cs="Arial"/>
-          <w:b/>
-        </w:rPr>
-        <w:t>WBS</w:t>
-      </w:r>
-      <w:r>
-        <w:rPr>
-          <w:rFonts w:ascii="Arial" w:hAnsi="Arial" w:cs="Arial"/>
-        </w:rPr>
-        <w:t>: Work Breakdown Structure, donde se genera los entregables del proyecto, esta es forma de controlar la calidad de los procesos, para dar como resultado la gestión de cada entregable.</w:t>
+        <w:t>: Proceso para organizar los archivos con el objetivo de compararlos.</w:t>
       </w:r>
     </w:p>
     <w:p>
@@ -4720,14 +4847,14 @@
           <w:b/>
           <w:lang w:val="es-ES_tradnl"/>
         </w:rPr>
-        <w:t>MANEJO DE ARCHIVOS</w:t>
+        <w:t>CARGA DE ARCHIVOS</w:t>
       </w:r>
       <w:r>
         <w:rPr>
           <w:rFonts w:ascii="Arial" w:hAnsi="Arial" w:cs="Arial"/>
           <w:lang w:val="es-ES_tradnl"/>
         </w:rPr>
-        <w:t>: Proceso para organizar los archivos con el objetivo de compararlos.</w:t>
+        <w:t>: Proceso para obtener los archivos a comparar.</w:t>
       </w:r>
     </w:p>
     <w:p>
@@ -4745,14 +4872,14 @@
           <w:b/>
           <w:lang w:val="es-ES_tradnl"/>
         </w:rPr>
-        <w:t>CARGA DE ARCHIVOS</w:t>
+        <w:t>COMPARADOR</w:t>
       </w:r>
       <w:r>
         <w:rPr>
           <w:rFonts w:ascii="Arial" w:hAnsi="Arial" w:cs="Arial"/>
           <w:lang w:val="es-ES_tradnl"/>
         </w:rPr>
-        <w:t>: Proceso para obtener los archivos a comparar.</w:t>
+        <w:t>: Proceso que realiza la lógica de comparación.</w:t>
       </w:r>
     </w:p>
     <w:p>
@@ -4770,32 +4897,6 @@
           <w:b/>
           <w:lang w:val="es-ES_tradnl"/>
         </w:rPr>
-        <w:t>COMPARADOR</w:t>
-      </w:r>
-      <w:r>
-        <w:rPr>
-          <w:rFonts w:ascii="Arial" w:hAnsi="Arial" w:cs="Arial"/>
-          <w:lang w:val="es-ES_tradnl"/>
-        </w:rPr>
-        <w:t>: Proceso que realiza la lógica de comparación.</w:t>
-      </w:r>
-    </w:p>
-    <w:p>
-      <w:pPr>
-        <w:spacing w:line="360" w:lineRule="auto"/>
-        <w:jc w:val="both"/>
-        <w:rPr>
-          <w:rFonts w:ascii="Arial" w:hAnsi="Arial" w:cs="Arial"/>
-          <w:lang w:val="es-ES_tradnl"/>
-        </w:rPr>
-      </w:pPr>
-      <w:r>
-        <w:rPr>
-          <w:rFonts w:ascii="Arial" w:hAnsi="Arial" w:cs="Arial"/>
-          <w:b/>
-          <w:lang w:val="es-ES_tradnl"/>
-        </w:rPr>
-        <w:lastRenderedPageBreak/>
         <w:t>LOC</w:t>
       </w:r>
       <w:r>
@@ -5093,6 +5194,7 @@
           <w:sz w:val="22"/>
           <w:szCs w:val="22"/>
         </w:rPr>
+        <w:lastRenderedPageBreak/>
         <w:t>Portada del entregable</w:t>
       </w:r>
     </w:p>
@@ -5226,7 +5328,6 @@
         <w:rPr>
           <w:rFonts w:ascii="Arial" w:hAnsi="Arial" w:cs="Arial"/>
         </w:rPr>
-        <w:lastRenderedPageBreak/>
         <w:t xml:space="preserve">Las métricas de calidad utilizadas en el proyecto están basadas en el Plan Summary propuesto por TSPi, estas métricas son: </w:t>
       </w:r>
       <w:r>
@@ -5572,6 +5673,7 @@
           <w:rFonts w:ascii="Arial" w:hAnsi="Arial" w:cs="Arial"/>
           <w:b/>
         </w:rPr>
+        <w:lastRenderedPageBreak/>
         <w:t>Inspecciones</w:t>
       </w:r>
     </w:p>
@@ -5626,7 +5728,6 @@
         <w:rPr>
           <w:rFonts w:ascii="Arial" w:hAnsi="Arial" w:cs="Arial"/>
         </w:rPr>
-        <w:lastRenderedPageBreak/>
         <w:t xml:space="preserve">Definir un formato estándar para el reporte de los defectos encontrados. </w:t>
       </w:r>
     </w:p>
@@ -5797,6 +5898,7 @@
         <w:rPr>
           <w:rFonts w:ascii="Arial" w:hAnsi="Arial" w:cs="Arial"/>
         </w:rPr>
+        <w:lastRenderedPageBreak/>
         <w:t xml:space="preserve">Ver archivo en el repositorio </w:t>
       </w:r>
       <w:proofErr w:type="spellStart"/>
@@ -5934,7 +6036,6 @@
         <w:rPr>
           <w:rFonts w:ascii="Arial" w:hAnsi="Arial" w:cs="Arial"/>
         </w:rPr>
-        <w:lastRenderedPageBreak/>
         <w:t xml:space="preserve"> </w:t>
       </w:r>
     </w:p>
@@ -6608,6 +6709,7 @@
         <w:rPr>
           <w:rFonts w:ascii="Arial" w:hAnsi="Arial" w:cs="Arial"/>
         </w:rPr>
+        <w:lastRenderedPageBreak/>
         <w:t>Una de las estrategias de TSP para conformar equipos de trabajo, es dividir las responsabilidades entre todos los integrantes del grupo. Por eso define los siguientes roles:</w:t>
       </w:r>
     </w:p>
@@ -6752,7 +6854,6 @@
         <w:rPr>
           <w:rFonts w:ascii="Arial" w:hAnsi="Arial" w:cs="Arial"/>
         </w:rPr>
-        <w:lastRenderedPageBreak/>
         <w:t xml:space="preserve">Se utilizarán </w:t>
       </w:r>
       <w:r>
@@ -7114,7 +7215,14 @@
               <w:rPr>
                 <w:rFonts w:ascii="Arial" w:hAnsi="Arial" w:cs="Arial"/>
               </w:rPr>
-              <w:t>Se usa para chat y llamadas grupales del equipo, las reuniones semanales se realiza por este medio cuando no se pueden realizar de manera presencial.  La mayoría de los miembros del equipo usan este medio en la noche.</w:t>
+              <w:t xml:space="preserve">Se usa para chat y llamadas grupales del equipo, las reuniones </w:t>
+            </w:r>
+            <w:r>
+              <w:rPr>
+                <w:rFonts w:ascii="Arial" w:hAnsi="Arial" w:cs="Arial"/>
+              </w:rPr>
+              <w:lastRenderedPageBreak/>
+              <w:t>semanales se realiza por este medio cuando no se pueden realizar de manera presencial.  La mayoría de los miembros del equipo usan este medio en la noche.</w:t>
             </w:r>
           </w:p>
         </w:tc>
@@ -7136,6 +7244,7 @@
               <w:rPr>
                 <w:rFonts w:ascii="Arial" w:hAnsi="Arial" w:cs="Arial"/>
               </w:rPr>
+              <w:lastRenderedPageBreak/>
               <w:t xml:space="preserve">Google </w:t>
             </w:r>
             <w:proofErr w:type="spellStart"/>
@@ -7198,14 +7307,7 @@
               <w:rPr>
                 <w:rFonts w:ascii="Arial" w:hAnsi="Arial" w:cs="Arial"/>
               </w:rPr>
-              <w:t xml:space="preserve">.  Se usa para chat y llamadas grupales del equipo, las reuniones semanales </w:t>
-            </w:r>
-            <w:r>
-              <w:rPr>
-                <w:rFonts w:ascii="Arial" w:hAnsi="Arial" w:cs="Arial"/>
-              </w:rPr>
-              <w:lastRenderedPageBreak/>
-              <w:t>se realiza por este medio cuando no se pueden realizar de manera presencial.  La mayoría de los miembros del equipo usan este medio en la noche.</w:t>
+              <w:t>.  Se usa para chat y llamadas grupales del equipo, las reuniones semanales se realiza por este medio cuando no se pueden realizar de manera presencial.  La mayoría de los miembros del equipo usan este medio en la noche.</w:t>
             </w:r>
           </w:p>
         </w:tc>
@@ -7228,7 +7330,6 @@
               <w:rPr>
                 <w:rFonts w:ascii="Arial" w:hAnsi="Arial" w:cs="Arial"/>
               </w:rPr>
-              <w:lastRenderedPageBreak/>
               <w:t>Join.me</w:t>
             </w:r>
             <w:proofErr w:type="spellEnd"/>
@@ -7352,7 +7453,21 @@
               <w:rPr>
                 <w:rFonts w:ascii="Arial" w:hAnsi="Arial" w:cs="Arial"/>
               </w:rPr>
-              <w:t xml:space="preserve"> o consultas al equipo que no sean urgentes.  No se debe usar para enviar los documentos de TSP ya que deben ser subidos a GIT.</w:t>
+              <w:t xml:space="preserve"> o consultas al equipo que no </w:t>
+            </w:r>
+            <w:proofErr w:type="gramStart"/>
+            <w:r>
+              <w:rPr>
+                <w:rFonts w:ascii="Arial" w:hAnsi="Arial" w:cs="Arial"/>
+              </w:rPr>
+              <w:t>sean</w:t>
+            </w:r>
+            <w:proofErr w:type="gramEnd"/>
+            <w:r>
+              <w:rPr>
+                <w:rFonts w:ascii="Arial" w:hAnsi="Arial" w:cs="Arial"/>
+              </w:rPr>
+              <w:t xml:space="preserve"> urgentes.  No se debe usar para enviar los documentos de TSP ya que deben ser subidos a GIT.</w:t>
             </w:r>
           </w:p>
         </w:tc>
@@ -8090,6 +8205,119 @@
     </w:lvl>
   </w:abstractNum>
   <w:abstractNum w:abstractNumId="5">
+    <w:nsid w:val="47333572"/>
+    <w:multiLevelType w:val="hybridMultilevel"/>
+    <w:tmpl w:val="4E3000DA"/>
+    <w:lvl w:ilvl="0" w:tplc="240A0001">
+      <w:start w:val="1"/>
+      <w:numFmt w:val="bullet"/>
+      <w:lvlText w:val=""/>
+      <w:lvlJc w:val="left"/>
+      <w:pPr>
+        <w:ind w:left="1068" w:hanging="360"/>
+      </w:pPr>
+      <w:rPr>
+        <w:rFonts w:ascii="Symbol" w:hAnsi="Symbol" w:hint="default"/>
+      </w:rPr>
+    </w:lvl>
+    <w:lvl w:ilvl="1" w:tplc="240A0003" w:tentative="1">
+      <w:start w:val="1"/>
+      <w:numFmt w:val="bullet"/>
+      <w:lvlText w:val="o"/>
+      <w:lvlJc w:val="left"/>
+      <w:pPr>
+        <w:ind w:left="1788" w:hanging="360"/>
+      </w:pPr>
+      <w:rPr>
+        <w:rFonts w:ascii="Courier New" w:hAnsi="Courier New" w:cs="Courier New" w:hint="default"/>
+      </w:rPr>
+    </w:lvl>
+    <w:lvl w:ilvl="2" w:tplc="240A0005" w:tentative="1">
+      <w:start w:val="1"/>
+      <w:numFmt w:val="bullet"/>
+      <w:lvlText w:val=""/>
+      <w:lvlJc w:val="left"/>
+      <w:pPr>
+        <w:ind w:left="2508" w:hanging="360"/>
+      </w:pPr>
+      <w:rPr>
+        <w:rFonts w:ascii="Wingdings" w:hAnsi="Wingdings" w:hint="default"/>
+      </w:rPr>
+    </w:lvl>
+    <w:lvl w:ilvl="3" w:tplc="240A0001" w:tentative="1">
+      <w:start w:val="1"/>
+      <w:numFmt w:val="bullet"/>
+      <w:lvlText w:val=""/>
+      <w:lvlJc w:val="left"/>
+      <w:pPr>
+        <w:ind w:left="3228" w:hanging="360"/>
+      </w:pPr>
+      <w:rPr>
+        <w:rFonts w:ascii="Symbol" w:hAnsi="Symbol" w:hint="default"/>
+      </w:rPr>
+    </w:lvl>
+    <w:lvl w:ilvl="4" w:tplc="240A0003" w:tentative="1">
+      <w:start w:val="1"/>
+      <w:numFmt w:val="bullet"/>
+      <w:lvlText w:val="o"/>
+      <w:lvlJc w:val="left"/>
+      <w:pPr>
+        <w:ind w:left="3948" w:hanging="360"/>
+      </w:pPr>
+      <w:rPr>
+        <w:rFonts w:ascii="Courier New" w:hAnsi="Courier New" w:cs="Courier New" w:hint="default"/>
+      </w:rPr>
+    </w:lvl>
+    <w:lvl w:ilvl="5" w:tplc="240A0005" w:tentative="1">
+      <w:start w:val="1"/>
+      <w:numFmt w:val="bullet"/>
+      <w:lvlText w:val=""/>
+      <w:lvlJc w:val="left"/>
+      <w:pPr>
+        <w:ind w:left="4668" w:hanging="360"/>
+      </w:pPr>
+      <w:rPr>
+        <w:rFonts w:ascii="Wingdings" w:hAnsi="Wingdings" w:hint="default"/>
+      </w:rPr>
+    </w:lvl>
+    <w:lvl w:ilvl="6" w:tplc="240A0001" w:tentative="1">
+      <w:start w:val="1"/>
+      <w:numFmt w:val="bullet"/>
+      <w:lvlText w:val=""/>
+      <w:lvlJc w:val="left"/>
+      <w:pPr>
+        <w:ind w:left="5388" w:hanging="360"/>
+      </w:pPr>
+      <w:rPr>
+        <w:rFonts w:ascii="Symbol" w:hAnsi="Symbol" w:hint="default"/>
+      </w:rPr>
+    </w:lvl>
+    <w:lvl w:ilvl="7" w:tplc="240A0003" w:tentative="1">
+      <w:start w:val="1"/>
+      <w:numFmt w:val="bullet"/>
+      <w:lvlText w:val="o"/>
+      <w:lvlJc w:val="left"/>
+      <w:pPr>
+        <w:ind w:left="6108" w:hanging="360"/>
+      </w:pPr>
+      <w:rPr>
+        <w:rFonts w:ascii="Courier New" w:hAnsi="Courier New" w:cs="Courier New" w:hint="default"/>
+      </w:rPr>
+    </w:lvl>
+    <w:lvl w:ilvl="8" w:tplc="240A0005" w:tentative="1">
+      <w:start w:val="1"/>
+      <w:numFmt w:val="bullet"/>
+      <w:lvlText w:val=""/>
+      <w:lvlJc w:val="left"/>
+      <w:pPr>
+        <w:ind w:left="6828" w:hanging="360"/>
+      </w:pPr>
+      <w:rPr>
+        <w:rFonts w:ascii="Wingdings" w:hAnsi="Wingdings" w:hint="default"/>
+      </w:rPr>
+    </w:lvl>
+  </w:abstractNum>
+  <w:abstractNum w:abstractNumId="6">
     <w:nsid w:val="50785E5C"/>
     <w:multiLevelType w:val="hybridMultilevel"/>
     <w:tmpl w:val="120EE446"/>
@@ -8202,7 +8430,7 @@
       </w:rPr>
     </w:lvl>
   </w:abstractNum>
-  <w:abstractNum w:abstractNumId="6">
+  <w:abstractNum w:abstractNumId="7">
     <w:nsid w:val="65DF6321"/>
     <w:multiLevelType w:val="hybridMultilevel"/>
     <w:tmpl w:val="854C1830"/>
@@ -8315,7 +8543,7 @@
       </w:rPr>
     </w:lvl>
   </w:abstractNum>
-  <w:abstractNum w:abstractNumId="7">
+  <w:abstractNum w:abstractNumId="8">
     <w:nsid w:val="69C158A7"/>
     <w:multiLevelType w:val="hybridMultilevel"/>
     <w:tmpl w:val="561AB242"/>
@@ -8431,7 +8659,7 @@
     <w:abstractNumId w:val="1"/>
   </w:num>
   <w:num w:numId="2">
-    <w:abstractNumId w:val="7"/>
+    <w:abstractNumId w:val="8"/>
   </w:num>
   <w:num w:numId="3">
     <w:abstractNumId w:val="0"/>
@@ -8443,12 +8671,15 @@
     <w:abstractNumId w:val="4"/>
   </w:num>
   <w:num w:numId="6">
-    <w:abstractNumId w:val="6"/>
+    <w:abstractNumId w:val="7"/>
   </w:num>
   <w:num w:numId="7">
     <w:abstractNumId w:val="2"/>
   </w:num>
   <w:num w:numId="8">
+    <w:abstractNumId w:val="6"/>
+  </w:num>
+  <w:num w:numId="9">
     <w:abstractNumId w:val="5"/>
   </w:num>
 </w:numbering>

</xml_diff>